<commit_message>
Improve "heuristic_analysis" based on review #1
</commit_message>
<xml_diff>
--- a/heuristic_analysis.docx
+++ b/heuristic_analysis.docx
@@ -26,11 +26,9 @@
       <w:r>
         <w:t xml:space="preserve">that used different playing strategies. The following is my analysis of my three </w:t>
       </w:r>
-      <w:proofErr w:type="gramStart"/>
-      <w:r>
-        <w:t>heuristic</w:t>
-      </w:r>
-      <w:proofErr w:type="gramEnd"/>
+      <w:r>
+        <w:t>heuristics</w:t>
+      </w:r>
       <w:r>
         <w:t xml:space="preserve"> as compared to the baseline.</w:t>
       </w:r>
@@ -54,17 +52,9 @@
       <w:r>
         <w:t xml:space="preserve"> that two times the number of available opponent </w:t>
       </w:r>
-      <w:proofErr w:type="gramStart"/>
-      <w:r>
-        <w:t xml:space="preserve">moves </w:t>
-      </w:r>
-      <w:r>
-        <w:t xml:space="preserve"> </w:t>
-      </w:r>
-      <w:r>
-        <w:t>from</w:t>
-      </w:r>
-      <w:proofErr w:type="gramEnd"/>
+      <w:r>
+        <w:t>moves from</w:t>
+      </w:r>
       <w:r>
         <w:t xml:space="preserve"> the number of moves for the player. According to the lecture this heuristic </w:t>
       </w:r>
@@ -126,13 +116,7 @@
         <w:rPr>
           <w:sz w:val="16"/>
         </w:rPr>
-        <w:t xml:space="preserve">                        Won | Lost   Won | Lost</w:t>
-      </w:r>
-      <w:r>
-        <w:rPr>
-          <w:sz w:val="16"/>
-        </w:rPr>
-        <w:t xml:space="preserve"> </w:t>
+        <w:t xml:space="preserve">                        Won | Lost   Won | Lost </w:t>
       </w:r>
       <w:r>
         <w:rPr>
@@ -344,13 +328,7 @@
           <w:sz w:val="16"/>
         </w:rPr>
         <w:br/>
-        <w:t xml:space="preserve">                        Won | Lost   Won | Lost</w:t>
-      </w:r>
-      <w:r>
-        <w:rPr>
-          <w:sz w:val="16"/>
-        </w:rPr>
-        <w:t xml:space="preserve"> </w:t>
+        <w:t xml:space="preserve">                        Won | Lost   Won | Lost </w:t>
       </w:r>
       <w:r>
         <w:rPr>
@@ -546,8 +524,6 @@
       <w:r>
         <w:t>This strategy was only marginally better than the baseline.</w:t>
       </w:r>
-      <w:bookmarkStart w:id="0" w:name="_GoBack"/>
-      <w:bookmarkEnd w:id="0"/>
     </w:p>
     <w:p/>
     <w:p>
@@ -732,7 +708,53 @@
         <w:br/>
       </w:r>
     </w:p>
-    <w:p/>
+    <w:p>
+      <w:pPr>
+        <w:rPr>
+          <w:rFonts w:asciiTheme="majorHAnsi" w:eastAsiaTheme="majorEastAsia" w:hAnsiTheme="majorHAnsi" w:cstheme="majorBidi"/>
+          <w:color w:val="2F5496" w:themeColor="accent1" w:themeShade="BF"/>
+          <w:sz w:val="26"/>
+          <w:szCs w:val="26"/>
+        </w:rPr>
+      </w:pPr>
+      <w:r>
+        <w:rPr>
+          <w:rFonts w:asciiTheme="majorHAnsi" w:eastAsiaTheme="majorEastAsia" w:hAnsiTheme="majorHAnsi" w:cstheme="majorBidi"/>
+          <w:color w:val="2F5496" w:themeColor="accent1" w:themeShade="BF"/>
+          <w:sz w:val="26"/>
+          <w:szCs w:val="26"/>
+        </w:rPr>
+        <w:t>Conclusion</w:t>
+      </w:r>
+    </w:p>
+    <w:p>
+      <w:r>
+        <w:t>H</w:t>
+      </w:r>
+      <w:r>
+        <w:t xml:space="preserve">euristic </w:t>
+      </w:r>
+      <w:r>
+        <w:t xml:space="preserve">number 1 </w:t>
+      </w:r>
+      <w:r>
+        <w:t>yielded the best results</w:t>
+      </w:r>
+      <w:r>
+        <w:t xml:space="preserve"> because it rewards the player for choosing a move that results in a larger number of available moves but more importantly, it gives an even larger reward for limiting the </w:t>
+      </w:r>
+      <w:r>
+        <w:t>number of available moves for the opponent.</w:t>
+      </w:r>
+      <w:r>
+        <w:t xml:space="preserve"> The tradeoff is that </w:t>
+      </w:r>
+      <w:r>
+        <w:t>this heuristic is more complex and takes more CPU time to calculate. Since each turn is CPU time-limited, it means that a simpler heuristic such as “number my moves” is able to go deeper.</w:t>
+      </w:r>
+      <w:bookmarkStart w:id="0" w:name="_GoBack"/>
+      <w:bookmarkEnd w:id="0"/>
+    </w:p>
     <w:sectPr>
       <w:pgSz w:w="12240" w:h="15840"/>
       <w:pgMar w:top="1440" w:right="1440" w:bottom="1440" w:left="1440" w:header="720" w:footer="720" w:gutter="0"/>

</xml_diff>